<commit_message>
updating block diagrams, adding source file for diagrams
</commit_message>
<xml_diff>
--- a/docs/Graviton User Guide.docx
+++ b/docs/Graviton User Guide.docx
@@ -322,26 +322,14 @@
     </w:p>
     <w:p>
       <w:r>
-        <w:t>Lorem Ipsum</w:t>
-      </w:r>
-    </w:p>
-    <w:p>
-      <w:pPr>
         <w:rPr>
           <w:noProof/>
         </w:rPr>
-      </w:pPr>
-    </w:p>
-    <w:p>
-      <w:r>
-        <w:rPr>
-          <w:noProof/>
-        </w:rPr>
         <w:drawing>
-          <wp:inline distT="0" distB="0" distL="0" distR="0">
-            <wp:extent cx="5928760" cy="2319867"/>
-            <wp:effectExtent l="0" t="0" r="0" b="4445"/>
-            <wp:docPr id="1" name="Picture 1" descr="C:\Users\New User\AppData\Local\Microsoft\Windows\INetCacheContent.Word\Photo Jan 23, 12 50 51 AM.PNG"/>
+          <wp:inline distT="0" distB="0" distL="0" distR="0" wp14:anchorId="29ADC94B">
+            <wp:extent cx="6254898" cy="2409245"/>
+            <wp:effectExtent l="0" t="0" r="0" b="0"/>
+            <wp:docPr id="136" name="Picture 136"/>
             <wp:cNvGraphicFramePr>
               <a:graphicFrameLocks xmlns:a="http://schemas.openxmlformats.org/drawingml/2006/main" noChangeAspect="1"/>
             </wp:cNvGraphicFramePr>
@@ -349,12 +337,12 @@
               <a:graphicData uri="http://schemas.openxmlformats.org/drawingml/2006/picture">
                 <pic:pic xmlns:pic="http://schemas.openxmlformats.org/drawingml/2006/picture">
                   <pic:nvPicPr>
-                    <pic:cNvPr id="0" name="Picture 3" descr="C:\Users\New User\AppData\Local\Microsoft\Windows\INetCacheContent.Word\Photo Jan 23, 12 50 51 AM.PNG"/>
+                    <pic:cNvPr id="0" name="Picture 2"/>
                     <pic:cNvPicPr>
                       <a:picLocks noChangeAspect="1" noChangeArrowheads="1"/>
                     </pic:cNvPicPr>
                   </pic:nvPicPr>
-                  <pic:blipFill rotWithShape="1">
+                  <pic:blipFill>
                     <a:blip r:embed="rId8" cstate="print">
                       <a:extLst>
                         <a:ext uri="{28A0092B-C50C-407E-A947-70E740481C1C}">
@@ -362,26 +350,20 @@
                         </a:ext>
                       </a:extLst>
                     </a:blip>
-                    <a:srcRect t="24303" b="23528"/>
-                    <a:stretch/>
+                    <a:srcRect/>
+                    <a:stretch>
+                      <a:fillRect/>
+                    </a:stretch>
                   </pic:blipFill>
                   <pic:spPr bwMode="auto">
                     <a:xfrm>
                       <a:off x="0" y="0"/>
-                      <a:ext cx="5929630" cy="2320207"/>
+                      <a:ext cx="6285740" cy="2421125"/>
                     </a:xfrm>
                     <a:prstGeom prst="rect">
                       <a:avLst/>
                     </a:prstGeom>
                     <a:noFill/>
-                    <a:ln>
-                      <a:noFill/>
-                    </a:ln>
-                    <a:extLst>
-                      <a:ext uri="{53640926-AAD7-44D8-BBD7-CCE9431645EC}">
-                        <a14:shadowObscured xmlns:a14="http://schemas.microsoft.com/office/drawing/2010/main"/>
-                      </a:ext>
-                    </a:extLst>
                   </pic:spPr>
                 </pic:pic>
               </a:graphicData>
@@ -407,6 +389,8 @@
         </w:rPr>
         <w:br w:type="page"/>
       </w:r>
+      <w:bookmarkStart w:id="0" w:name="_GoBack"/>
+      <w:bookmarkEnd w:id="0"/>
     </w:p>
     <w:p>
       <w:pPr>
@@ -968,8 +952,23 @@
       <w:r>
         <w:t xml:space="preserve">This document (User Guide) lives here: </w:t>
       </w:r>
-      <w:bookmarkStart w:id="0" w:name="_GoBack"/>
-      <w:bookmarkEnd w:id="0"/>
+      <w:hyperlink r:id="rId14" w:history="1">
+        <w:r>
+          <w:rPr>
+            <w:rStyle w:val="Hyperlink"/>
+          </w:rPr>
+          <w:t>https://github.com/siglabs/graviton/blob/master/docs/Graviton%20User%20Guide.docx</w:t>
+        </w:r>
+      </w:hyperlink>
+    </w:p>
+    <w:p>
+      <w:pPr>
+        <w:pStyle w:val="ListParagraph"/>
+        <w:numPr>
+          <w:ilvl w:val="0"/>
+          <w:numId w:val="2"/>
+        </w:numPr>
+      </w:pPr>
     </w:p>
     <w:sectPr>
       <w:pgSz w:w="12240" w:h="15840"/>

</xml_diff>

<commit_message>
updating user manual figures
</commit_message>
<xml_diff>
--- a/docs/Graviton User Guide.docx
+++ b/docs/Graviton User Guide.docx
@@ -375,7 +375,6 @@
         </w:drawing>
       </w:r>
     </w:p>
-    <w:p/>
     <w:p>
       <w:pPr>
         <w:rPr>
@@ -384,16 +383,15 @@
           <w:szCs w:val="28"/>
         </w:rPr>
       </w:pPr>
-      <w:r>
+    </w:p>
+    <w:p>
+      <w:pPr>
         <w:rPr>
           <w:b/>
           <w:sz w:val="28"/>
           <w:szCs w:val="28"/>
         </w:rPr>
-        <w:br w:type="page"/>
-      </w:r>
-      <w:bookmarkStart w:id="0" w:name="_GoBack"/>
-      <w:bookmarkEnd w:id="0"/>
+      </w:pPr>
     </w:p>
     <w:p>
       <w:pPr>
@@ -414,25 +412,19 @@
           <w:sz w:val="28"/>
           <w:szCs w:val="28"/>
         </w:rPr>
-        <w:lastRenderedPageBreak/>
         <w:t>Digital Block Diagram</w:t>
       </w:r>
     </w:p>
     <w:p>
       <w:r>
-        <w:t>Lorem Ipsum</w:t>
-      </w:r>
-    </w:p>
-    <w:p>
-      <w:r>
         <w:rPr>
           <w:noProof/>
         </w:rPr>
         <w:drawing>
-          <wp:inline distT="0" distB="0" distL="0" distR="0">
-            <wp:extent cx="5929630" cy="4044315"/>
-            <wp:effectExtent l="0" t="0" r="0" b="0"/>
-            <wp:docPr id="2" name="Picture 2" descr="C:\Users\New User\AppData\Local\Microsoft\Windows\INetCacheContent.Word\Photo Jan 23, 12 50 36 AM.PNG"/>
+          <wp:inline distT="0" distB="0" distL="0" distR="0" wp14:anchorId="5FB852BB">
+            <wp:extent cx="6274280" cy="3192172"/>
+            <wp:effectExtent l="0" t="0" r="0" b="8255"/>
+            <wp:docPr id="138" name="Picture 138"/>
             <wp:cNvGraphicFramePr>
               <a:graphicFrameLocks xmlns:a="http://schemas.openxmlformats.org/drawingml/2006/main" noChangeAspect="1"/>
             </wp:cNvGraphicFramePr>
@@ -440,7 +432,7 @@
               <a:graphicData uri="http://schemas.openxmlformats.org/drawingml/2006/picture">
                 <pic:pic xmlns:pic="http://schemas.openxmlformats.org/drawingml/2006/picture">
                   <pic:nvPicPr>
-                    <pic:cNvPr id="0" name="Picture 7" descr="C:\Users\New User\AppData\Local\Microsoft\Windows\INetCacheContent.Word\Photo Jan 23, 12 50 36 AM.PNG"/>
+                    <pic:cNvPr id="0" name="Picture 4"/>
                     <pic:cNvPicPr>
                       <a:picLocks noChangeAspect="1" noChangeArrowheads="1"/>
                     </pic:cNvPicPr>
@@ -453,7 +445,7 @@
                         </a:ext>
                       </a:extLst>
                     </a:blip>
-                    <a:srcRect t="9209"/>
+                    <a:srcRect/>
                     <a:stretch>
                       <a:fillRect/>
                     </a:stretch>
@@ -461,15 +453,12 @@
                   <pic:spPr bwMode="auto">
                     <a:xfrm>
                       <a:off x="0" y="0"/>
-                      <a:ext cx="5929630" cy="4044315"/>
+                      <a:ext cx="6324363" cy="3217653"/>
                     </a:xfrm>
                     <a:prstGeom prst="rect">
                       <a:avLst/>
                     </a:prstGeom>
                     <a:noFill/>
-                    <a:ln>
-                      <a:noFill/>
-                    </a:ln>
                   </pic:spPr>
                 </pic:pic>
               </a:graphicData>
@@ -477,6 +466,8 @@
           </wp:inline>
         </w:drawing>
       </w:r>
+      <w:bookmarkStart w:id="0" w:name="_GoBack"/>
+      <w:bookmarkEnd w:id="0"/>
     </w:p>
     <w:p>
       <w:pPr>

</xml_diff>

<commit_message>
updated figures in user manual
</commit_message>
<xml_diff>
--- a/docs/Graviton User Guide.docx
+++ b/docs/Graviton User Guide.docx
@@ -416,6 +416,16 @@
       </w:r>
     </w:p>
     <w:p>
+      <w:pPr>
+        <w:ind w:left="360"/>
+        <w:rPr>
+          <w:b/>
+          <w:sz w:val="28"/>
+          <w:szCs w:val="28"/>
+        </w:rPr>
+      </w:pPr>
+    </w:p>
+    <w:p>
       <w:r>
         <w:rPr>
           <w:noProof/>
@@ -466,8 +476,6 @@
           </wp:inline>
         </w:drawing>
       </w:r>
-      <w:bookmarkStart w:id="0" w:name="_GoBack"/>
-      <w:bookmarkEnd w:id="0"/>
     </w:p>
     <w:p>
       <w:pPr>
@@ -620,16 +628,27 @@
         <w:t>Power</w:t>
       </w:r>
     </w:p>
-    <w:p>
-      <w:r>
-        <w:rPr>
+    <w:p/>
+    <w:p>
+      <w:pPr>
+        <w:rPr>
+          <w:b/>
+          <w:sz w:val="32"/>
+          <w:szCs w:val="32"/>
+        </w:rPr>
+      </w:pPr>
+      <w:r>
+        <w:rPr>
+          <w:b/>
           <w:noProof/>
+          <w:sz w:val="32"/>
+          <w:szCs w:val="32"/>
         </w:rPr>
         <w:drawing>
-          <wp:inline distT="0" distB="0" distL="0" distR="0">
-            <wp:extent cx="5934075" cy="4448175"/>
-            <wp:effectExtent l="0" t="0" r="9525" b="9525"/>
-            <wp:docPr id="4" name="Picture 4" descr="D:\Dropbox\SigLabs dropbox\Graviton_Power_Block_Diagram.png"/>
+          <wp:inline distT="0" distB="0" distL="0" distR="0" wp14:anchorId="16131D28">
+            <wp:extent cx="6276061" cy="4068419"/>
+            <wp:effectExtent l="0" t="0" r="0" b="0"/>
+            <wp:docPr id="139" name="Picture 139"/>
             <wp:cNvGraphicFramePr>
               <a:graphicFrameLocks xmlns:a="http://schemas.openxmlformats.org/drawingml/2006/main" noChangeAspect="1"/>
             </wp:cNvGraphicFramePr>
@@ -637,7 +656,7 @@
               <a:graphicData uri="http://schemas.openxmlformats.org/drawingml/2006/picture">
                 <pic:pic xmlns:pic="http://schemas.openxmlformats.org/drawingml/2006/picture">
                   <pic:nvPicPr>
-                    <pic:cNvPr id="0" name="Picture 2" descr="D:\Dropbox\SigLabs dropbox\Graviton_Power_Block_Diagram.png"/>
+                    <pic:cNvPr id="0" name="Picture 5"/>
                     <pic:cNvPicPr>
                       <a:picLocks noChangeAspect="1" noChangeArrowheads="1"/>
                     </pic:cNvPicPr>
@@ -658,15 +677,12 @@
                   <pic:spPr bwMode="auto">
                     <a:xfrm>
                       <a:off x="0" y="0"/>
-                      <a:ext cx="5934075" cy="4448175"/>
+                      <a:ext cx="6287349" cy="4075736"/>
                     </a:xfrm>
                     <a:prstGeom prst="rect">
                       <a:avLst/>
                     </a:prstGeom>
                     <a:noFill/>
-                    <a:ln>
-                      <a:noFill/>
-                    </a:ln>
                   </pic:spPr>
                 </pic:pic>
               </a:graphicData>
@@ -674,15 +690,6 @@
           </wp:inline>
         </w:drawing>
       </w:r>
-    </w:p>
-    <w:p>
-      <w:pPr>
-        <w:rPr>
-          <w:b/>
-          <w:sz w:val="32"/>
-          <w:szCs w:val="32"/>
-        </w:rPr>
-      </w:pPr>
       <w:r>
         <w:rPr>
           <w:b/>
@@ -712,6 +719,43 @@
           <w:szCs w:val="32"/>
         </w:rPr>
         <w:lastRenderedPageBreak/>
+        <w:t>PLL Configurations</w:t>
+      </w:r>
+    </w:p>
+    <w:p>
+      <w:pPr>
+        <w:pStyle w:val="ListParagraph"/>
+        <w:ind w:left="1080"/>
+      </w:pPr>
+      <w:r>
+        <w:t>Note these are guidelines</w:t>
+      </w:r>
+    </w:p>
+    <w:p>
+      <w:pPr>
+        <w:pStyle w:val="ListParagraph"/>
+        <w:ind w:left="1080"/>
+      </w:pPr>
+    </w:p>
+    <w:p>
+      <w:pPr>
+        <w:pStyle w:val="ListParagraph"/>
+        <w:numPr>
+          <w:ilvl w:val="0"/>
+          <w:numId w:val="1"/>
+        </w:numPr>
+        <w:rPr>
+          <w:b/>
+          <w:sz w:val="32"/>
+          <w:szCs w:val="32"/>
+        </w:rPr>
+      </w:pPr>
+      <w:r>
+        <w:rPr>
+          <w:b/>
+          <w:sz w:val="32"/>
+          <w:szCs w:val="32"/>
+        </w:rPr>
         <w:t>Debug Features</w:t>
       </w:r>
     </w:p>
@@ -729,7 +773,12 @@
         <w:t xml:space="preserve"> – </w:t>
       </w:r>
       <w:r>
-        <w:t>There is a JTAG loop connecting all the FPGAs (both functional and config) and looping through the Copper Suicide connector and the main JTAG connector on the board.  Each FPGA also has an individual JTAG connector and a jumper whereby the loop can be broken and the individual FPGA can be addressed through its own JTAG connector.</w:t>
+        <w:t xml:space="preserve">There is a JTAG loop connecting all the FPGAs (both functional and config) and looping through the Copper Suicide connector and the main JTAG connector on the board.  Each FPGA also has an individual JTAG connector and </w:t>
+      </w:r>
+      <w:bookmarkStart w:id="0" w:name="_GoBack"/>
+      <w:bookmarkEnd w:id="0"/>
+      <w:r>
+        <w:t>a jumper whereby the loop can be broken and the individual FPGA can be addressed through its own JTAG connector.</w:t>
       </w:r>
     </w:p>
     <w:p>

</xml_diff>

<commit_message>
added plots for PLL divider settings to manual
</commit_message>
<xml_diff>
--- a/docs/Graviton User Guide.docx
+++ b/docs/Graviton User Guide.docx
@@ -98,6 +98,7 @@
           <w:ilvl w:val="0"/>
           <w:numId w:val="1"/>
         </w:numPr>
+        <w:jc w:val="both"/>
         <w:rPr>
           <w:b/>
           <w:sz w:val="28"/>
@@ -114,6 +115,9 @@
       </w:r>
     </w:p>
     <w:p>
+      <w:pPr>
+        <w:jc w:val="both"/>
+      </w:pPr>
       <w:r>
         <w:t xml:space="preserve">Graviton is a software-defined radio with a </w:t>
       </w:r>
@@ -128,6 +132,9 @@
       </w:r>
     </w:p>
     <w:p>
+      <w:pPr>
+        <w:jc w:val="both"/>
+      </w:pPr>
       <w:r>
         <w:rPr>
           <w:b/>
@@ -175,6 +182,9 @@
       </w:r>
     </w:p>
     <w:p>
+      <w:pPr>
+        <w:jc w:val="both"/>
+      </w:pPr>
       <w:r>
         <w:rPr>
           <w:b/>
@@ -214,6 +224,9 @@
       </w:r>
     </w:p>
     <w:p>
+      <w:pPr>
+        <w:jc w:val="both"/>
+      </w:pPr>
       <w:r>
         <w:rPr>
           <w:b/>
@@ -228,6 +241,9 @@
       </w:r>
     </w:p>
     <w:p>
+      <w:pPr>
+        <w:jc w:val="both"/>
+      </w:pPr>
       <w:r>
         <w:rPr>
           <w:b/>
@@ -266,6 +282,9 @@
       </w:r>
     </w:p>
     <w:p>
+      <w:pPr>
+        <w:jc w:val="both"/>
+      </w:pPr>
       <w:r>
         <w:rPr>
           <w:b/>
@@ -524,6 +543,17 @@
         </w:rPr>
         <w:lastRenderedPageBreak/>
         <w:t>Clock Distribution Block Diagram</w:t>
+      </w:r>
+    </w:p>
+    <w:p>
+      <w:pPr>
+        <w:ind w:left="360" w:firstLine="720"/>
+        <w:rPr>
+          <w:b/>
+        </w:rPr>
+      </w:pPr>
+      <w:r>
+        <w:t>This diagram shows the architecture of the cascaded PLL and LO synthesizer on Graviton.  Note that the exact frequencies are subject to change as the radio and PLL settings are tuned.</w:t>
       </w:r>
     </w:p>
     <w:p>
@@ -635,8 +665,6 @@
         </w:rPr>
         <w:t xml:space="preserve"> Distribution Block Diagram</w:t>
       </w:r>
-      <w:bookmarkStart w:id="0" w:name="_GoBack"/>
-      <w:bookmarkEnd w:id="0"/>
     </w:p>
     <w:p/>
     <w:p>
@@ -655,10 +683,10 @@
           <w:szCs w:val="32"/>
         </w:rPr>
         <w:drawing>
-          <wp:inline distT="0" distB="0" distL="0" distR="0" wp14:anchorId="16131D28">
-            <wp:extent cx="6276061" cy="4068419"/>
+          <wp:inline distT="0" distB="0" distL="0" distR="0" wp14:anchorId="07ABA54C">
+            <wp:extent cx="5924435" cy="3840480"/>
             <wp:effectExtent l="0" t="0" r="0" b="0"/>
-            <wp:docPr id="139" name="Picture 139"/>
+            <wp:docPr id="6" name="Picture 6"/>
             <wp:cNvGraphicFramePr>
               <a:graphicFrameLocks xmlns:a="http://schemas.openxmlformats.org/drawingml/2006/main" noChangeAspect="1"/>
             </wp:cNvGraphicFramePr>
@@ -666,7 +694,7 @@
               <a:graphicData uri="http://schemas.openxmlformats.org/drawingml/2006/picture">
                 <pic:pic xmlns:pic="http://schemas.openxmlformats.org/drawingml/2006/picture">
                   <pic:nvPicPr>
-                    <pic:cNvPr id="0" name="Picture 5"/>
+                    <pic:cNvPr id="0" name="Picture 3"/>
                     <pic:cNvPicPr>
                       <a:picLocks noChangeAspect="1" noChangeArrowheads="1"/>
                     </pic:cNvPicPr>
@@ -687,7 +715,7 @@
                   <pic:spPr bwMode="auto">
                     <a:xfrm>
                       <a:off x="0" y="0"/>
-                      <a:ext cx="6287349" cy="4075736"/>
+                      <a:ext cx="5963181" cy="3865597"/>
                     </a:xfrm>
                     <a:prstGeom prst="rect">
                       <a:avLst/>
@@ -738,7 +766,10 @@
         <w:ind w:left="1080"/>
       </w:pPr>
       <w:r>
-        <w:t>Note these are guidelines</w:t>
+        <w:t>These are the preliminary PLL and Synthesizer settings to obtain the desired clock and mixe</w:t>
+      </w:r>
+      <w:r>
+        <w:t>r frequencies across the design.  Note that these will get tuned as the frequency planning is tuned for the radio.</w:t>
       </w:r>
     </w:p>
     <w:p>
@@ -746,6 +777,175 @@
         <w:pStyle w:val="ListParagraph"/>
         <w:ind w:left="1080"/>
       </w:pPr>
+    </w:p>
+    <w:p>
+      <w:pPr>
+        <w:pStyle w:val="ListParagraph"/>
+        <w:numPr>
+          <w:ilvl w:val="0"/>
+          <w:numId w:val="6"/>
+        </w:numPr>
+      </w:pPr>
+      <w:r>
+        <w:rPr>
+          <w:b/>
+        </w:rPr>
+        <w:t>Main Clock PLL Texas Instruments LMK04826B</w:t>
+      </w:r>
+    </w:p>
+    <w:p>
+      <w:r>
+        <w:rPr>
+          <w:noProof/>
+        </w:rPr>
+        <w:drawing>
+          <wp:inline distT="0" distB="0" distL="0" distR="0" wp14:anchorId="58C97AB5" wp14:editId="3426D95A">
+            <wp:extent cx="6078595" cy="4699220"/>
+            <wp:effectExtent l="0" t="0" r="0" b="6350"/>
+            <wp:docPr id="1" name="Picture 1"/>
+            <wp:cNvGraphicFramePr>
+              <a:graphicFrameLocks xmlns:a="http://schemas.openxmlformats.org/drawingml/2006/main" noChangeAspect="1"/>
+            </wp:cNvGraphicFramePr>
+            <a:graphic xmlns:a="http://schemas.openxmlformats.org/drawingml/2006/main">
+              <a:graphicData uri="http://schemas.openxmlformats.org/drawingml/2006/picture">
+                <pic:pic xmlns:pic="http://schemas.openxmlformats.org/drawingml/2006/picture">
+                  <pic:nvPicPr>
+                    <pic:cNvPr id="1" name=""/>
+                    <pic:cNvPicPr/>
+                  </pic:nvPicPr>
+                  <pic:blipFill>
+                    <a:blip r:embed="rId12"/>
+                    <a:stretch>
+                      <a:fillRect/>
+                    </a:stretch>
+                  </pic:blipFill>
+                  <pic:spPr>
+                    <a:xfrm>
+                      <a:off x="0" y="0"/>
+                      <a:ext cx="6115436" cy="4727701"/>
+                    </a:xfrm>
+                    <a:prstGeom prst="rect">
+                      <a:avLst/>
+                    </a:prstGeom>
+                  </pic:spPr>
+                </pic:pic>
+              </a:graphicData>
+            </a:graphic>
+          </wp:inline>
+        </w:drawing>
+      </w:r>
+    </w:p>
+    <w:p>
+      <w:r>
+        <w:br w:type="page"/>
+      </w:r>
+    </w:p>
+    <w:p>
+      <w:pPr>
+        <w:pStyle w:val="ListParagraph"/>
+        <w:ind w:left="1080"/>
+      </w:pPr>
+    </w:p>
+    <w:p>
+      <w:pPr>
+        <w:pStyle w:val="ListParagraph"/>
+        <w:numPr>
+          <w:ilvl w:val="0"/>
+          <w:numId w:val="6"/>
+        </w:numPr>
+        <w:rPr>
+          <w:noProof/>
+        </w:rPr>
+      </w:pPr>
+      <w:r>
+        <w:rPr>
+          <w:b/>
+        </w:rPr>
+        <w:t>Mixer Synthesizer</w:t>
+      </w:r>
+      <w:r>
+        <w:rPr>
+          <w:b/>
+        </w:rPr>
+        <w:t xml:space="preserve"> Texas Instruments </w:t>
+      </w:r>
+      <w:r>
+        <w:rPr>
+          <w:b/>
+        </w:rPr>
+        <w:t>LMK04133</w:t>
+      </w:r>
+      <w:r>
+        <w:rPr>
+          <w:noProof/>
+        </w:rPr>
+        <w:t xml:space="preserve"> </w:t>
+      </w:r>
+    </w:p>
+    <w:p>
+      <w:r>
+        <w:rPr>
+          <w:noProof/>
+        </w:rPr>
+        <w:drawing>
+          <wp:inline distT="0" distB="0" distL="0" distR="0" wp14:anchorId="70E09834" wp14:editId="25498F15">
+            <wp:extent cx="5911815" cy="5088835"/>
+            <wp:effectExtent l="0" t="0" r="0" b="0"/>
+            <wp:docPr id="2" name="Picture 2"/>
+            <wp:cNvGraphicFramePr>
+              <a:graphicFrameLocks xmlns:a="http://schemas.openxmlformats.org/drawingml/2006/main" noChangeAspect="1"/>
+            </wp:cNvGraphicFramePr>
+            <a:graphic xmlns:a="http://schemas.openxmlformats.org/drawingml/2006/main">
+              <a:graphicData uri="http://schemas.openxmlformats.org/drawingml/2006/picture">
+                <pic:pic xmlns:pic="http://schemas.openxmlformats.org/drawingml/2006/picture">
+                  <pic:nvPicPr>
+                    <pic:cNvPr id="1" name=""/>
+                    <pic:cNvPicPr/>
+                  </pic:nvPicPr>
+                  <pic:blipFill>
+                    <a:blip r:embed="rId13"/>
+                    <a:stretch>
+                      <a:fillRect/>
+                    </a:stretch>
+                  </pic:blipFill>
+                  <pic:spPr>
+                    <a:xfrm>
+                      <a:off x="0" y="0"/>
+                      <a:ext cx="5943885" cy="5116440"/>
+                    </a:xfrm>
+                    <a:prstGeom prst="rect">
+                      <a:avLst/>
+                    </a:prstGeom>
+                  </pic:spPr>
+                </pic:pic>
+              </a:graphicData>
+            </a:graphic>
+          </wp:inline>
+        </w:drawing>
+      </w:r>
+    </w:p>
+    <w:p>
+      <w:pPr>
+        <w:pStyle w:val="ListParagraph"/>
+        <w:ind w:left="1080"/>
+      </w:pPr>
+    </w:p>
+    <w:p>
+      <w:pPr>
+        <w:rPr>
+          <w:b/>
+          <w:sz w:val="32"/>
+          <w:szCs w:val="32"/>
+        </w:rPr>
+      </w:pPr>
+      <w:r>
+        <w:rPr>
+          <w:b/>
+          <w:sz w:val="32"/>
+          <w:szCs w:val="32"/>
+        </w:rPr>
+        <w:br w:type="page"/>
+      </w:r>
     </w:p>
     <w:p>
       <w:pPr>
@@ -760,12 +960,15 @@
           <w:szCs w:val="32"/>
         </w:rPr>
       </w:pPr>
+      <w:bookmarkStart w:id="0" w:name="_GoBack"/>
+      <w:bookmarkEnd w:id="0"/>
       <w:r>
         <w:rPr>
           <w:b/>
           <w:sz w:val="32"/>
           <w:szCs w:val="32"/>
         </w:rPr>
+        <w:lastRenderedPageBreak/>
         <w:t>Debug Features</w:t>
       </w:r>
     </w:p>
@@ -945,7 +1148,7 @@
           <w:numId w:val="2"/>
         </w:numPr>
       </w:pPr>
-      <w:hyperlink r:id="rId12" w:history="1">
+      <w:hyperlink r:id="rId14" w:history="1">
         <w:r>
           <w:rPr>
             <w:rStyle w:val="Hyperlink"/>
@@ -980,7 +1183,7 @@
           <w:numId w:val="2"/>
         </w:numPr>
       </w:pPr>
-      <w:hyperlink r:id="rId13" w:history="1">
+      <w:hyperlink r:id="rId15" w:history="1">
         <w:r>
           <w:rPr>
             <w:rStyle w:val="Hyperlink"/>
@@ -1000,7 +1203,7 @@
       <w:r>
         <w:t xml:space="preserve">This document (User Guide) lives here: </w:t>
       </w:r>
-      <w:hyperlink r:id="rId14" w:history="1">
+      <w:hyperlink r:id="rId16" w:history="1">
         <w:r>
           <w:rPr>
             <w:rStyle w:val="Hyperlink"/>
@@ -1016,6 +1219,26 @@
           <w:ilvl w:val="0"/>
           <w:numId w:val="2"/>
         </w:numPr>
+      </w:pPr>
+      <w:r>
+        <w:t>Clock planning tool sav files are in the docs folder of the git repository.</w:t>
+      </w:r>
+    </w:p>
+    <w:p>
+      <w:pPr>
+        <w:pStyle w:val="ListParagraph"/>
+        <w:numPr>
+          <w:ilvl w:val="0"/>
+          <w:numId w:val="2"/>
+        </w:numPr>
+      </w:pPr>
+      <w:r>
+        <w:t xml:space="preserve"> </w:t>
+      </w:r>
+    </w:p>
+    <w:p>
+      <w:pPr>
+        <w:pStyle w:val="ListParagraph"/>
       </w:pPr>
     </w:p>
     <w:sectPr>
@@ -1194,6 +1417,119 @@
     </w:lvl>
   </w:abstractNum>
   <w:abstractNum w:abstractNumId="1" w15:restartNumberingAfterBreak="0">
+    <w:nsid w:val="516C6228"/>
+    <w:multiLevelType w:val="hybridMultilevel"/>
+    <w:tmpl w:val="E4425804"/>
+    <w:lvl w:ilvl="0" w:tplc="04090001">
+      <w:start w:val="1"/>
+      <w:numFmt w:val="bullet"/>
+      <w:lvlText w:val=""/>
+      <w:lvlJc w:val="left"/>
+      <w:pPr>
+        <w:ind w:left="1800" w:hanging="360"/>
+      </w:pPr>
+      <w:rPr>
+        <w:rFonts w:ascii="Symbol" w:hAnsi="Symbol" w:hint="default"/>
+      </w:rPr>
+    </w:lvl>
+    <w:lvl w:ilvl="1" w:tplc="04090003" w:tentative="1">
+      <w:start w:val="1"/>
+      <w:numFmt w:val="bullet"/>
+      <w:lvlText w:val="o"/>
+      <w:lvlJc w:val="left"/>
+      <w:pPr>
+        <w:ind w:left="2520" w:hanging="360"/>
+      </w:pPr>
+      <w:rPr>
+        <w:rFonts w:ascii="Courier New" w:hAnsi="Courier New" w:cs="Courier New" w:hint="default"/>
+      </w:rPr>
+    </w:lvl>
+    <w:lvl w:ilvl="2" w:tplc="04090005" w:tentative="1">
+      <w:start w:val="1"/>
+      <w:numFmt w:val="bullet"/>
+      <w:lvlText w:val=""/>
+      <w:lvlJc w:val="left"/>
+      <w:pPr>
+        <w:ind w:left="3240" w:hanging="360"/>
+      </w:pPr>
+      <w:rPr>
+        <w:rFonts w:ascii="Wingdings" w:hAnsi="Wingdings" w:hint="default"/>
+      </w:rPr>
+    </w:lvl>
+    <w:lvl w:ilvl="3" w:tplc="04090001" w:tentative="1">
+      <w:start w:val="1"/>
+      <w:numFmt w:val="bullet"/>
+      <w:lvlText w:val=""/>
+      <w:lvlJc w:val="left"/>
+      <w:pPr>
+        <w:ind w:left="3960" w:hanging="360"/>
+      </w:pPr>
+      <w:rPr>
+        <w:rFonts w:ascii="Symbol" w:hAnsi="Symbol" w:hint="default"/>
+      </w:rPr>
+    </w:lvl>
+    <w:lvl w:ilvl="4" w:tplc="04090003" w:tentative="1">
+      <w:start w:val="1"/>
+      <w:numFmt w:val="bullet"/>
+      <w:lvlText w:val="o"/>
+      <w:lvlJc w:val="left"/>
+      <w:pPr>
+        <w:ind w:left="4680" w:hanging="360"/>
+      </w:pPr>
+      <w:rPr>
+        <w:rFonts w:ascii="Courier New" w:hAnsi="Courier New" w:cs="Courier New" w:hint="default"/>
+      </w:rPr>
+    </w:lvl>
+    <w:lvl w:ilvl="5" w:tplc="04090005" w:tentative="1">
+      <w:start w:val="1"/>
+      <w:numFmt w:val="bullet"/>
+      <w:lvlText w:val=""/>
+      <w:lvlJc w:val="left"/>
+      <w:pPr>
+        <w:ind w:left="5400" w:hanging="360"/>
+      </w:pPr>
+      <w:rPr>
+        <w:rFonts w:ascii="Wingdings" w:hAnsi="Wingdings" w:hint="default"/>
+      </w:rPr>
+    </w:lvl>
+    <w:lvl w:ilvl="6" w:tplc="04090001" w:tentative="1">
+      <w:start w:val="1"/>
+      <w:numFmt w:val="bullet"/>
+      <w:lvlText w:val=""/>
+      <w:lvlJc w:val="left"/>
+      <w:pPr>
+        <w:ind w:left="6120" w:hanging="360"/>
+      </w:pPr>
+      <w:rPr>
+        <w:rFonts w:ascii="Symbol" w:hAnsi="Symbol" w:hint="default"/>
+      </w:rPr>
+    </w:lvl>
+    <w:lvl w:ilvl="7" w:tplc="04090003" w:tentative="1">
+      <w:start w:val="1"/>
+      <w:numFmt w:val="bullet"/>
+      <w:lvlText w:val="o"/>
+      <w:lvlJc w:val="left"/>
+      <w:pPr>
+        <w:ind w:left="6840" w:hanging="360"/>
+      </w:pPr>
+      <w:rPr>
+        <w:rFonts w:ascii="Courier New" w:hAnsi="Courier New" w:cs="Courier New" w:hint="default"/>
+      </w:rPr>
+    </w:lvl>
+    <w:lvl w:ilvl="8" w:tplc="04090005" w:tentative="1">
+      <w:start w:val="1"/>
+      <w:numFmt w:val="bullet"/>
+      <w:lvlText w:val=""/>
+      <w:lvlJc w:val="left"/>
+      <w:pPr>
+        <w:ind w:left="7560" w:hanging="360"/>
+      </w:pPr>
+      <w:rPr>
+        <w:rFonts w:ascii="Wingdings" w:hAnsi="Wingdings" w:hint="default"/>
+      </w:rPr>
+    </w:lvl>
+  </w:abstractNum>
+  <w:abstractNum w:abstractNumId="2" w15:restartNumberingAfterBreak="0">
     <w:nsid w:val="56EF6A2F"/>
     <w:multiLevelType w:val="hybridMultilevel"/>
     <w:tmpl w:val="D1483170"/>
@@ -1305,7 +1641,7 @@
       </w:rPr>
     </w:lvl>
   </w:abstractNum>
-  <w:abstractNum w:abstractNumId="2" w15:restartNumberingAfterBreak="0">
+  <w:abstractNum w:abstractNumId="3" w15:restartNumberingAfterBreak="0">
     <w:nsid w:val="5AD4326F"/>
     <w:multiLevelType w:val="hybridMultilevel"/>
     <w:tmpl w:val="0486F7A2"/>
@@ -1321,7 +1657,7 @@
         <w:rFonts w:hint="default"/>
       </w:rPr>
     </w:lvl>
-    <w:lvl w:ilvl="1" w:tplc="04090019" w:tentative="1">
+    <w:lvl w:ilvl="1" w:tplc="04090019">
       <w:start w:val="1"/>
       <w:numFmt w:val="lowerLetter"/>
       <w:lvlText w:val="%2."/>
@@ -1394,7 +1730,7 @@
       </w:pPr>
     </w:lvl>
   </w:abstractNum>
-  <w:abstractNum w:abstractNumId="3" w15:restartNumberingAfterBreak="0">
+  <w:abstractNum w:abstractNumId="4" w15:restartNumberingAfterBreak="0">
     <w:nsid w:val="74B10DB3"/>
     <w:multiLevelType w:val="hybridMultilevel"/>
     <w:tmpl w:val="AE72BC3A"/>
@@ -1507,7 +1843,7 @@
       </w:rPr>
     </w:lvl>
   </w:abstractNum>
-  <w:abstractNum w:abstractNumId="4" w15:restartNumberingAfterBreak="0">
+  <w:abstractNum w:abstractNumId="5" w15:restartNumberingAfterBreak="0">
     <w:nsid w:val="7DE46AEB"/>
     <w:multiLevelType w:val="hybridMultilevel"/>
     <w:tmpl w:val="0C44DC02"/>
@@ -1621,19 +1957,22 @@
     </w:lvl>
   </w:abstractNum>
   <w:num w:numId="1">
-    <w:abstractNumId w:val="2"/>
+    <w:abstractNumId w:val="3"/>
   </w:num>
   <w:num w:numId="2">
-    <w:abstractNumId w:val="3"/>
+    <w:abstractNumId w:val="4"/>
   </w:num>
   <w:num w:numId="3">
-    <w:abstractNumId w:val="1"/>
+    <w:abstractNumId w:val="2"/>
   </w:num>
   <w:num w:numId="4">
     <w:abstractNumId w:val="0"/>
   </w:num>
   <w:num w:numId="5">
-    <w:abstractNumId w:val="4"/>
+    <w:abstractNumId w:val="5"/>
+  </w:num>
+  <w:num w:numId="6">
+    <w:abstractNumId w:val="1"/>
   </w:num>
 </w:numbering>
 </file>

</xml_diff>